<commit_message>
Actualizando despues de mucho rato a la v3.3 con el CRUD de Productor listo y algunas funciones del CRUD de Muestras de Agua
</commit_message>
<xml_diff>
--- a/Primera Entrega de Proyecto SIMFIQ.docx
+++ b/Primera Entrega de Proyecto SIMFIQ.docx
@@ -741,7 +741,16 @@
           <w:sz w:val="24"/>
           <w:szCs w:val="24"/>
         </w:rPr>
-        <w:t xml:space="preserve"> Gonzales</w:t>
+        <w:t xml:space="preserve"> </w:t>
+      </w:r>
+      <w:r>
+        <w:rPr>
+          <w:rFonts w:ascii="Times New Roman" w:hAnsi="Times New Roman" w:cs="Times New Roman"/>
+          <w:b/>
+          <w:sz w:val="24"/>
+          <w:szCs w:val="24"/>
+        </w:rPr>
+        <w:t>González</w:t>
       </w:r>
     </w:p>
     <w:p>

</xml_diff>